<commit_message>
before trying to fix blunder
</commit_message>
<xml_diff>
--- a/paper/error_in_model.docx
+++ b/paper/error_in_model.docx
@@ -108,39 +108,94 @@
     </w:p>
     <w:p/>
     <w:p>
+      <w:pPr>
+        <w:rPr>
+          <w:rFonts w:ascii="Calibri" w:eastAsia="Times New Roman" w:hAnsi="Calibri" w:cs="Times New Roman"/>
+          <w:color w:val="000000"/>
+        </w:rPr>
+      </w:pPr>
       <w:r>
         <w:lastRenderedPageBreak/>
-        <w:t xml:space="preserve">I’ll go to </w:t>
-      </w:r>
-      <w:proofErr w:type="spellStart"/>
-      <w:r>
-        <w:t>Github</w:t>
-      </w:r>
-      <w:proofErr w:type="spellEnd"/>
-      <w:r>
-        <w:t xml:space="preserve"> to see what’s wrong…</w:t>
-      </w:r>
-    </w:p>
-    <w:p>
-      <w:pPr>
-        <w:pStyle w:val="ListParagraph"/>
-        <w:numPr>
-          <w:ilvl w:val="1"/>
-          <w:numId w:val="1"/>
-        </w:numPr>
-      </w:pPr>
-      <w:r>
-        <w:t>“added all measures” is the last commit where things work</w:t>
-      </w:r>
-    </w:p>
+        <w:t>Compare commits “</w:t>
+      </w:r>
+      <w:r>
+        <w:rPr>
+          <w:rFonts w:ascii="Calibri" w:eastAsia="Times New Roman" w:hAnsi="Calibri" w:cs="Times New Roman"/>
+          <w:b/>
+          <w:color w:val="000000"/>
+        </w:rPr>
+        <w:t>update model</w:t>
+      </w:r>
+      <w:r>
+        <w:rPr>
+          <w:rFonts w:ascii="Calibri" w:eastAsia="Times New Roman" w:hAnsi="Calibri" w:cs="Times New Roman"/>
+          <w:color w:val="000000"/>
+        </w:rPr>
+        <w:t>” (the last one with correct estimates) and “</w:t>
+      </w:r>
+      <w:r>
+        <w:rPr>
+          <w:rFonts w:ascii="Calibri" w:eastAsia="Times New Roman" w:hAnsi="Calibri" w:cs="Times New Roman"/>
+          <w:b/>
+          <w:color w:val="000000"/>
+        </w:rPr>
+        <w:t>wrapped estimates in function</w:t>
+      </w:r>
+      <w:r>
+        <w:rPr>
+          <w:rFonts w:ascii="Calibri" w:eastAsia="Times New Roman" w:hAnsi="Calibri" w:cs="Times New Roman"/>
+          <w:color w:val="000000"/>
+        </w:rPr>
+        <w:t>” (the first one where estimates fail)</w:t>
+      </w:r>
+      <w:r>
+        <w:rPr>
+          <w:rFonts w:ascii="Calibri" w:eastAsia="Times New Roman" w:hAnsi="Calibri" w:cs="Times New Roman"/>
+          <w:color w:val="000000"/>
+        </w:rPr>
+        <w:t>. Do this in Github, since they are adjacent commits</w:t>
+      </w:r>
+      <w:bookmarkStart w:id="0" w:name="_GoBack"/>
+      <w:bookmarkEnd w:id="0"/>
+      <w:r>
+        <w:rPr>
+          <w:rFonts w:ascii="Calibri" w:eastAsia="Times New Roman" w:hAnsi="Calibri" w:cs="Times New Roman"/>
+          <w:color w:val="000000"/>
+        </w:rPr>
+        <w:t>:</w:t>
+      </w:r>
+    </w:p>
+    <w:p>
+      <w:pPr>
+        <w:rPr>
+          <w:rFonts w:ascii="Calibri" w:eastAsia="Times New Roman" w:hAnsi="Calibri" w:cs="Times New Roman"/>
+          <w:color w:val="000000"/>
+        </w:rPr>
+      </w:pPr>
+      <w:hyperlink r:id="rId8" w:history="1">
+        <w:r>
+          <w:rPr>
+            <w:rStyle w:val="Hyperlink"/>
+            <w:rFonts w:ascii="Calibri" w:eastAsia="Times New Roman" w:hAnsi="Calibri" w:cs="Times New Roman"/>
+          </w:rPr>
+          <w:t>https://github.com/alburezg/child_death_infant/commit/523646f758be5c718e2dfe9dafde88d299285a6e</w:t>
+        </w:r>
+      </w:hyperlink>
+      <w:r>
+        <w:rPr>
+          <w:rFonts w:ascii="Calibri" w:eastAsia="Times New Roman" w:hAnsi="Calibri" w:cs="Times New Roman"/>
+          <w:color w:val="000000"/>
+        </w:rPr>
+        <w:t xml:space="preserve"> </w:t>
+      </w:r>
+    </w:p>
+    <w:p/>
     <w:p>
       <w:pPr>
         <w:rPr>
           <w:b/>
         </w:rPr>
       </w:pPr>
-      <w:bookmarkStart w:id="0" w:name="_GoBack"/>
-      <w:bookmarkEnd w:id="0"/>
       <w:r>
         <w:rPr>
           <w:b/>
@@ -214,16 +269,68 @@
         </w:numPr>
       </w:pPr>
       <w:r>
-        <w:t xml:space="preserve">Matrix of survival </w:t>
-      </w:r>
-      <w:proofErr w:type="spellStart"/>
-      <w:r>
-        <w:t>probs</w:t>
-      </w:r>
-      <w:proofErr w:type="spellEnd"/>
+        <w:t xml:space="preserve">Matrix of survival probs </w:t>
+      </w:r>
+    </w:p>
+    <w:p>
+      <w:pPr>
+        <w:pStyle w:val="ListParagraph"/>
+        <w:numPr>
+          <w:ilvl w:val="2"/>
+          <w:numId w:val="2"/>
+        </w:numPr>
+      </w:pPr>
+      <w:r>
+        <w:t>Age limit</w:t>
+      </w:r>
+    </w:p>
+    <w:p>
+      <w:pPr>
+        <w:pStyle w:val="ListParagraph"/>
+        <w:numPr>
+          <w:ilvl w:val="2"/>
+          <w:numId w:val="2"/>
+        </w:numPr>
+      </w:pPr>
+      <w:r>
+        <w:t xml:space="preserve">Check if I edited function, but I don’t </w:t>
+      </w:r>
+      <w:r>
+        <w:t>thin</w:t>
+      </w:r>
+      <w:r>
+        <w:t>k</w:t>
+      </w:r>
       <w:r>
         <w:t xml:space="preserve"> </w:t>
       </w:r>
+      <w:r>
+        <w:t>so</w:t>
+      </w:r>
+    </w:p>
+    <w:p>
+      <w:pPr>
+        <w:pStyle w:val="ListParagraph"/>
+        <w:numPr>
+          <w:ilvl w:val="0"/>
+          <w:numId w:val="2"/>
+        </w:numPr>
+      </w:pPr>
+      <w:r>
+        <w:t>Analysis</w:t>
+      </w:r>
+    </w:p>
+    <w:p>
+      <w:pPr>
+        <w:pStyle w:val="ListParagraph"/>
+        <w:numPr>
+          <w:ilvl w:val="1"/>
+          <w:numId w:val="2"/>
+        </w:numPr>
+      </w:pPr>
+      <w:r>
+        <w:t>Cumulative mortality</w:t>
+      </w:r>
     </w:p>
     <w:p>
       <w:pPr>
@@ -234,7 +341,46 @@
         </w:numPr>
       </w:pPr>
       <w:r>
-        <w:t>Age limit</w:t>
+        <w:t>Edited function</w:t>
+      </w:r>
+      <w:r>
+        <w:t>s to add max_child_age parameter</w:t>
+      </w:r>
+    </w:p>
+    <w:p>
+      <w:pPr>
+        <w:pStyle w:val="ListParagraph"/>
+        <w:numPr>
+          <w:ilvl w:val="3"/>
+          <w:numId w:val="2"/>
+        </w:numPr>
+      </w:pPr>
+      <w:r>
+        <w:t>worker_child_loss</w:t>
+      </w:r>
+    </w:p>
+    <w:p>
+      <w:pPr>
+        <w:pStyle w:val="ListParagraph"/>
+        <w:numPr>
+          <w:ilvl w:val="3"/>
+          <w:numId w:val="2"/>
+        </w:numPr>
+      </w:pPr>
+      <w:r>
+        <w:t>expected_child_death</w:t>
+      </w:r>
+    </w:p>
+    <w:p>
+      <w:pPr>
+        <w:pStyle w:val="ListParagraph"/>
+        <w:numPr>
+          <w:ilvl w:val="3"/>
+          <w:numId w:val="2"/>
+        </w:numPr>
+      </w:pPr>
+      <w:r>
+        <w:t>survival_probs_over_age</w:t>
       </w:r>
     </w:p>
     <w:p>
@@ -246,19 +392,46 @@
         </w:numPr>
       </w:pPr>
       <w:r>
-        <w:t xml:space="preserve">Check if I edited function, but I don’t </w:t>
-      </w:r>
-      <w:r>
-        <w:t>thin</w:t>
-      </w:r>
-      <w:r>
-        <w:t>k</w:t>
-      </w:r>
-      <w:r>
-        <w:t xml:space="preserve"> </w:t>
-      </w:r>
-      <w:r>
-        <w:t>so</w:t>
+        <w:t>Wrapped up in functions</w:t>
+      </w:r>
+    </w:p>
+    <w:p>
+      <w:pPr>
+        <w:pStyle w:val="ListParagraph"/>
+        <w:numPr>
+          <w:ilvl w:val="3"/>
+          <w:numId w:val="2"/>
+        </w:numPr>
+      </w:pPr>
+      <w:r>
+        <w:t>No relevant since MoM should not be affected by other values of k</w:t>
+      </w:r>
+    </w:p>
+    <w:p>
+      <w:pPr>
+        <w:pStyle w:val="ListParagraph"/>
+        <w:numPr>
+          <w:ilvl w:val="2"/>
+          <w:numId w:val="2"/>
+        </w:numPr>
+      </w:pPr>
+      <w:r>
+        <w:t>Childless: changed from qx to hazard rate</w:t>
+      </w:r>
+    </w:p>
+    <w:p>
+      <w:pPr>
+        <w:pStyle w:val="ListParagraph"/>
+        <w:numPr>
+          <w:ilvl w:val="2"/>
+          <w:numId w:val="2"/>
+        </w:numPr>
+      </w:pPr>
+      <w:r>
+        <w:t xml:space="preserve">Delta CD: </w:t>
+      </w:r>
+      <w:r>
+        <w:t>changed from qx to hazard rate</w:t>
       </w:r>
     </w:p>
     <w:p>
@@ -270,7 +443,7 @@
         </w:numPr>
       </w:pPr>
       <w:r>
-        <w:t>Analysis</w:t>
+        <w:t xml:space="preserve">D_cumulative_offspring_mortality </w:t>
       </w:r>
     </w:p>
     <w:p>
@@ -282,7 +455,7 @@
         </w:numPr>
       </w:pPr>
       <w:r>
-        <w:t>Cumulative mortality</w:t>
+        <w:t>4_compare_model_survey</w:t>
       </w:r>
     </w:p>
     <w:p>
@@ -294,61 +467,8 @@
         </w:numPr>
       </w:pPr>
       <w:r>
-        <w:t>Edited function</w:t>
-      </w:r>
-      <w:r>
-        <w:t xml:space="preserve">s to add </w:t>
-      </w:r>
-      <w:proofErr w:type="spellStart"/>
-      <w:r>
-        <w:t>max_child_age</w:t>
-      </w:r>
-      <w:proofErr w:type="spellEnd"/>
-      <w:r>
-        <w:t xml:space="preserve"> parameter</w:t>
-      </w:r>
-    </w:p>
-    <w:p>
-      <w:pPr>
-        <w:pStyle w:val="ListParagraph"/>
-        <w:numPr>
-          <w:ilvl w:val="3"/>
-          <w:numId w:val="2"/>
-        </w:numPr>
-      </w:pPr>
-      <w:proofErr w:type="spellStart"/>
-      <w:r>
-        <w:t>worker_child_loss</w:t>
-      </w:r>
-      <w:proofErr w:type="spellEnd"/>
-    </w:p>
-    <w:p>
-      <w:pPr>
-        <w:pStyle w:val="ListParagraph"/>
-        <w:numPr>
-          <w:ilvl w:val="3"/>
-          <w:numId w:val="2"/>
-        </w:numPr>
-      </w:pPr>
-      <w:proofErr w:type="spellStart"/>
-      <w:r>
-        <w:t>expected_child_death</w:t>
-      </w:r>
-      <w:proofErr w:type="spellEnd"/>
-    </w:p>
-    <w:p>
-      <w:pPr>
-        <w:pStyle w:val="ListParagraph"/>
-        <w:numPr>
-          <w:ilvl w:val="3"/>
-          <w:numId w:val="2"/>
-        </w:numPr>
-      </w:pPr>
-      <w:proofErr w:type="spellStart"/>
-      <w:r>
-        <w:t>survival_probs_over_age</w:t>
-      </w:r>
-      <w:proofErr w:type="spellEnd"/>
+        <w:t>Check that same Emily file used for comparisson</w:t>
+      </w:r>
     </w:p>
     <w:p>
       <w:pPr>
@@ -359,27 +479,13 @@
         </w:numPr>
       </w:pPr>
       <w:r>
-        <w:t>Wrapped up in functions</w:t>
-      </w:r>
-    </w:p>
-    <w:p>
-      <w:pPr>
-        <w:pStyle w:val="ListParagraph"/>
-        <w:numPr>
-          <w:ilvl w:val="3"/>
-          <w:numId w:val="2"/>
-        </w:numPr>
-      </w:pPr>
-      <w:r>
-        <w:t xml:space="preserve">No relevant since </w:t>
-      </w:r>
-      <w:proofErr w:type="spellStart"/>
-      <w:r>
-        <w:t>MoM</w:t>
-      </w:r>
-      <w:proofErr w:type="spellEnd"/>
-      <w:r>
-        <w:t xml:space="preserve"> should not be affected by other values of k</w:t>
+        <w:t>Check that right columns are selected</w:t>
+      </w:r>
+      <w:r>
+        <w:t xml:space="preserve"> from both model and surv df</w:t>
+      </w:r>
+      <w:r>
+        <w:t>s</w:t>
       </w:r>
     </w:p>
     <w:p>
@@ -391,15 +497,13 @@
         </w:numPr>
       </w:pPr>
       <w:r>
-        <w:t xml:space="preserve">Childless: changed from </w:t>
-      </w:r>
-      <w:proofErr w:type="spellStart"/>
-      <w:r>
-        <w:t>qx</w:t>
-      </w:r>
-      <w:proofErr w:type="spellEnd"/>
-      <w:r>
-        <w:t xml:space="preserve"> to hazard rate</w:t>
+        <w:t>Check that all countries are matche din graph (eg VNM for mim45)</w:t>
+      </w:r>
+      <w:r>
+        <w:t xml:space="preserve"> – actually this might be right</w:t>
+      </w:r>
+      <w:r>
+        <w:t xml:space="preserve"> since some of the ones not shown are from the indirect estimations</w:t>
       </w:r>
     </w:p>
     <w:p>
@@ -411,143 +515,23 @@
         </w:numPr>
       </w:pPr>
       <w:r>
-        <w:t xml:space="preserve">Delta CD: </w:t>
-      </w:r>
-      <w:r>
-        <w:t xml:space="preserve">changed from </w:t>
-      </w:r>
-      <w:proofErr w:type="spellStart"/>
-      <w:r>
-        <w:t>qx</w:t>
-      </w:r>
-      <w:proofErr w:type="spellEnd"/>
-      <w:r>
-        <w:t xml:space="preserve"> to hazard rate</w:t>
-      </w:r>
-    </w:p>
-    <w:p>
-      <w:pPr>
-        <w:pStyle w:val="ListParagraph"/>
-        <w:numPr>
-          <w:ilvl w:val="0"/>
-          <w:numId w:val="2"/>
-        </w:numPr>
-      </w:pPr>
-      <w:proofErr w:type="spellStart"/>
-      <w:r>
-        <w:t>D_cumulative_offspring_mortality</w:t>
-      </w:r>
-      <w:proofErr w:type="spellEnd"/>
-      <w:r>
-        <w:t xml:space="preserve"> </w:t>
-      </w:r>
-    </w:p>
-    <w:p>
-      <w:pPr>
-        <w:pStyle w:val="ListParagraph"/>
-        <w:numPr>
-          <w:ilvl w:val="1"/>
-          <w:numId w:val="2"/>
-        </w:numPr>
-      </w:pPr>
-      <w:r>
-        <w:t>4_compare_model_survey</w:t>
-      </w:r>
-    </w:p>
-    <w:p>
-      <w:pPr>
-        <w:pStyle w:val="ListParagraph"/>
-        <w:numPr>
-          <w:ilvl w:val="2"/>
-          <w:numId w:val="2"/>
-        </w:numPr>
-      </w:pPr>
-      <w:r>
-        <w:t xml:space="preserve">Check that same Emily file used for </w:t>
-      </w:r>
-      <w:proofErr w:type="spellStart"/>
-      <w:r>
-        <w:t>comparisson</w:t>
-      </w:r>
-      <w:proofErr w:type="spellEnd"/>
-    </w:p>
-    <w:p>
-      <w:pPr>
-        <w:pStyle w:val="ListParagraph"/>
-        <w:numPr>
-          <w:ilvl w:val="2"/>
-          <w:numId w:val="2"/>
-        </w:numPr>
-      </w:pPr>
-      <w:r>
-        <w:t>Check that right columns are selected</w:t>
-      </w:r>
-      <w:r>
-        <w:t xml:space="preserve"> from both model and </w:t>
-      </w:r>
-      <w:proofErr w:type="spellStart"/>
-      <w:r>
-        <w:t>surv</w:t>
-      </w:r>
-      <w:proofErr w:type="spellEnd"/>
-      <w:r>
-        <w:t xml:space="preserve"> </w:t>
-      </w:r>
-      <w:proofErr w:type="spellStart"/>
-      <w:r>
-        <w:t>df</w:t>
-      </w:r>
-      <w:r>
-        <w:t>s</w:t>
-      </w:r>
-      <w:proofErr w:type="spellEnd"/>
-    </w:p>
-    <w:p>
-      <w:pPr>
-        <w:pStyle w:val="ListParagraph"/>
-        <w:numPr>
-          <w:ilvl w:val="2"/>
-          <w:numId w:val="2"/>
-        </w:numPr>
-      </w:pPr>
-      <w:r>
-        <w:t xml:space="preserve">Check that all countries are </w:t>
-      </w:r>
-      <w:proofErr w:type="spellStart"/>
-      <w:r>
-        <w:t>matche</w:t>
-      </w:r>
-      <w:proofErr w:type="spellEnd"/>
-      <w:r>
-        <w:t xml:space="preserve"> din graph (</w:t>
-      </w:r>
-      <w:proofErr w:type="spellStart"/>
-      <w:r>
-        <w:t>eg</w:t>
-      </w:r>
-      <w:proofErr w:type="spellEnd"/>
-      <w:r>
-        <w:t xml:space="preserve"> VNM for mim45)</w:t>
-      </w:r>
-      <w:r>
-        <w:t xml:space="preserve"> – actually this might be right</w:t>
-      </w:r>
-      <w:r>
-        <w:t xml:space="preserve"> since some of the ones not shown are from the indirect estimations</w:t>
-      </w:r>
-    </w:p>
-    <w:p>
-      <w:pPr>
-        <w:pStyle w:val="ListParagraph"/>
-        <w:numPr>
-          <w:ilvl w:val="2"/>
-          <w:numId w:val="2"/>
-        </w:numPr>
-      </w:pPr>
-      <w:r>
         <w:t>Add indirect estimation to plot</w:t>
       </w:r>
     </w:p>
+    <w:p/>
+    <w:p/>
+    <w:p/>
+    <w:p/>
+    <w:p/>
+    <w:p/>
+    <w:p/>
+    <w:p>
+      <w:r>
+        <w:t>Track commits</w:t>
+      </w:r>
+    </w:p>
+    <w:p/>
+    <w:p/>
     <w:sectPr>
       <w:pgSz w:w="12240" w:h="15840"/>
       <w:pgMar w:top="1440" w:right="1440" w:bottom="1440" w:left="1440" w:header="720" w:footer="720" w:gutter="0"/>
@@ -999,6 +983,17 @@
       <w:contextualSpacing/>
     </w:pPr>
   </w:style>
+  <w:style w:type="character" w:styleId="Hyperlink">
+    <w:name w:val="Hyperlink"/>
+    <w:basedOn w:val="DefaultParagraphFont"/>
+    <w:uiPriority w:val="99"/>
+    <w:unhideWhenUsed/>
+    <w:rsid w:val="00875FA8"/>
+    <w:rPr>
+      <w:color w:val="0000FF" w:themeColor="hyperlink"/>
+      <w:u w:val="single"/>
+    </w:rPr>
+  </w:style>
 </w:styles>
 </file>
 
@@ -1229,6 +1224,17 @@
       <w:ind w:left="720"/>
       <w:contextualSpacing/>
     </w:pPr>
+  </w:style>
+  <w:style w:type="character" w:styleId="Hyperlink">
+    <w:name w:val="Hyperlink"/>
+    <w:basedOn w:val="DefaultParagraphFont"/>
+    <w:uiPriority w:val="99"/>
+    <w:unhideWhenUsed/>
+    <w:rsid w:val="00875FA8"/>
+    <w:rPr>
+      <w:color w:val="0000FF" w:themeColor="hyperlink"/>
+      <w:u w:val="single"/>
+    </w:rPr>
   </w:style>
 </w:styles>
 </file>

</xml_diff>

<commit_message>
removed the deprecated analysis
</commit_message>
<xml_diff>
--- a/paper/error_in_model.docx
+++ b/paper/error_in_model.docx
@@ -153,7 +153,23 @@
           <w:rFonts w:ascii="Calibri" w:eastAsia="Times New Roman" w:hAnsi="Calibri" w:cs="Times New Roman"/>
           <w:color w:val="000000"/>
         </w:rPr>
-        <w:t>. Do this in Github, since they are adjacent commits:</w:t>
+        <w:t xml:space="preserve">. Do this in </w:t>
+      </w:r>
+      <w:proofErr w:type="spellStart"/>
+      <w:r>
+        <w:rPr>
+          <w:rFonts w:ascii="Calibri" w:eastAsia="Times New Roman" w:hAnsi="Calibri" w:cs="Times New Roman"/>
+          <w:color w:val="000000"/>
+        </w:rPr>
+        <w:t>Github</w:t>
+      </w:r>
+      <w:proofErr w:type="spellEnd"/>
+      <w:r>
+        <w:rPr>
+          <w:rFonts w:ascii="Calibri" w:eastAsia="Times New Roman" w:hAnsi="Calibri" w:cs="Times New Roman"/>
+          <w:color w:val="000000"/>
+        </w:rPr>
+        <w:t>, since they are adjacent commits:</w:t>
       </w:r>
     </w:p>
     <w:p>
@@ -260,7 +276,15 @@
         </w:numPr>
       </w:pPr>
       <w:r>
-        <w:t xml:space="preserve">Matrix of survival probs </w:t>
+        <w:t xml:space="preserve">Matrix of survival </w:t>
+      </w:r>
+      <w:proofErr w:type="spellStart"/>
+      <w:r>
+        <w:t>probs</w:t>
+      </w:r>
+      <w:proofErr w:type="spellEnd"/>
+      <w:r>
+        <w:t xml:space="preserve"> </w:t>
       </w:r>
     </w:p>
     <w:p>
@@ -335,7 +359,15 @@
         <w:t>Edited function</w:t>
       </w:r>
       <w:r>
-        <w:t>s to add max_child_age parameter</w:t>
+        <w:t xml:space="preserve">s to add </w:t>
+      </w:r>
+      <w:proofErr w:type="spellStart"/>
+      <w:r>
+        <w:t>max_child_age</w:t>
+      </w:r>
+      <w:proofErr w:type="spellEnd"/>
+      <w:r>
+        <w:t xml:space="preserve"> parameter</w:t>
       </w:r>
     </w:p>
     <w:p>
@@ -346,9 +378,11 @@
           <w:numId w:val="2"/>
         </w:numPr>
       </w:pPr>
+      <w:proofErr w:type="spellStart"/>
       <w:r>
         <w:t>worker_child_loss</w:t>
       </w:r>
+      <w:proofErr w:type="spellEnd"/>
     </w:p>
     <w:p>
       <w:pPr>
@@ -358,9 +392,11 @@
           <w:numId w:val="2"/>
         </w:numPr>
       </w:pPr>
+      <w:proofErr w:type="spellStart"/>
       <w:r>
         <w:t>expected_child_death</w:t>
       </w:r>
+      <w:proofErr w:type="spellEnd"/>
     </w:p>
     <w:p>
       <w:pPr>
@@ -370,9 +406,11 @@
           <w:numId w:val="2"/>
         </w:numPr>
       </w:pPr>
+      <w:proofErr w:type="spellStart"/>
       <w:r>
         <w:t>survival_probs_over_age</w:t>
       </w:r>
+      <w:proofErr w:type="spellEnd"/>
     </w:p>
     <w:p>
       <w:pPr>
@@ -382,173 +420,248 @@
           <w:numId w:val="2"/>
         </w:numPr>
       </w:pPr>
-      <w:r>
-        <w:t xml:space="preserve">abs_df_all has higher values </w:t>
+      <w:proofErr w:type="spellStart"/>
+      <w:r>
+        <w:t>abs_df_all</w:t>
+      </w:r>
+      <w:proofErr w:type="spellEnd"/>
+      <w:r>
+        <w:t xml:space="preserve"> has higher values </w:t>
       </w:r>
       <w:r>
         <w:t>in new commit at all ages for level “0_100”</w:t>
+      </w:r>
+    </w:p>
+    <w:p>
+      <w:pPr>
+        <w:pStyle w:val="ListParagraph"/>
+        <w:numPr>
+          <w:ilvl w:val="2"/>
+          <w:numId w:val="2"/>
+        </w:numPr>
+      </w:pPr>
+      <w:r>
+        <w:t>Wrapped up in functions</w:t>
+      </w:r>
+    </w:p>
+    <w:p>
+      <w:pPr>
+        <w:pStyle w:val="ListParagraph"/>
+        <w:numPr>
+          <w:ilvl w:val="3"/>
+          <w:numId w:val="2"/>
+        </w:numPr>
+      </w:pPr>
+      <w:r>
+        <w:t xml:space="preserve">No relevant since </w:t>
+      </w:r>
+      <w:proofErr w:type="spellStart"/>
+      <w:r>
+        <w:t>MoM</w:t>
+      </w:r>
+      <w:proofErr w:type="spellEnd"/>
+      <w:r>
+        <w:t xml:space="preserve"> should not be affected by other values of k</w:t>
+      </w:r>
+    </w:p>
+    <w:p>
+      <w:pPr>
+        <w:pStyle w:val="ListParagraph"/>
+        <w:numPr>
+          <w:ilvl w:val="2"/>
+          <w:numId w:val="2"/>
+        </w:numPr>
+      </w:pPr>
+      <w:r>
+        <w:t xml:space="preserve">Childless: changed from </w:t>
+      </w:r>
+      <w:proofErr w:type="spellStart"/>
+      <w:r>
+        <w:t>qx</w:t>
+      </w:r>
+      <w:proofErr w:type="spellEnd"/>
+      <w:r>
+        <w:t xml:space="preserve"> to hazard rate</w:t>
+      </w:r>
+    </w:p>
+    <w:p>
+      <w:pPr>
+        <w:pStyle w:val="ListParagraph"/>
+        <w:numPr>
+          <w:ilvl w:val="2"/>
+          <w:numId w:val="2"/>
+        </w:numPr>
+      </w:pPr>
+      <w:r>
+        <w:t xml:space="preserve">Delta CD: </w:t>
+      </w:r>
+      <w:r>
+        <w:t xml:space="preserve">changed from </w:t>
+      </w:r>
+      <w:proofErr w:type="spellStart"/>
+      <w:r>
+        <w:t>qx</w:t>
+      </w:r>
+      <w:proofErr w:type="spellEnd"/>
+      <w:r>
+        <w:t xml:space="preserve"> to hazard rate</w:t>
+      </w:r>
+    </w:p>
+    <w:p>
+      <w:pPr>
+        <w:pStyle w:val="ListParagraph"/>
+        <w:numPr>
+          <w:ilvl w:val="0"/>
+          <w:numId w:val="2"/>
+        </w:numPr>
+      </w:pPr>
+      <w:proofErr w:type="spellStart"/>
+      <w:r>
+        <w:t>D_cumulative_offspring_mortality</w:t>
+      </w:r>
+      <w:proofErr w:type="spellEnd"/>
+      <w:r>
+        <w:t xml:space="preserve"> </w:t>
+      </w:r>
+    </w:p>
+    <w:p>
+      <w:pPr>
+        <w:pStyle w:val="ListParagraph"/>
+        <w:numPr>
+          <w:ilvl w:val="1"/>
+          <w:numId w:val="2"/>
+        </w:numPr>
+      </w:pPr>
+    </w:p>
+    <w:p>
+      <w:pPr>
+        <w:pStyle w:val="ListParagraph"/>
+        <w:numPr>
+          <w:ilvl w:val="1"/>
+          <w:numId w:val="2"/>
+        </w:numPr>
+      </w:pPr>
+      <w:r>
+        <w:t>4_compare_model_survey</w:t>
+      </w:r>
+    </w:p>
+    <w:p>
+      <w:pPr>
+        <w:pStyle w:val="ListParagraph"/>
+        <w:numPr>
+          <w:ilvl w:val="2"/>
+          <w:numId w:val="2"/>
+        </w:numPr>
+      </w:pPr>
+      <w:r>
+        <w:t xml:space="preserve">Check that same Emily file used for </w:t>
+      </w:r>
+      <w:proofErr w:type="spellStart"/>
+      <w:r>
+        <w:t>comparisson</w:t>
+      </w:r>
+      <w:proofErr w:type="spellEnd"/>
+    </w:p>
+    <w:p>
+      <w:pPr>
+        <w:pStyle w:val="ListParagraph"/>
+        <w:numPr>
+          <w:ilvl w:val="2"/>
+          <w:numId w:val="2"/>
+        </w:numPr>
+      </w:pPr>
+      <w:r>
+        <w:t>Check that right columns are selected</w:t>
+      </w:r>
+      <w:r>
+        <w:t xml:space="preserve"> from both model and </w:t>
+      </w:r>
+      <w:proofErr w:type="spellStart"/>
+      <w:r>
+        <w:t>surv</w:t>
+      </w:r>
+      <w:proofErr w:type="spellEnd"/>
+      <w:r>
+        <w:t xml:space="preserve"> </w:t>
+      </w:r>
+      <w:proofErr w:type="spellStart"/>
+      <w:r>
+        <w:t>df</w:t>
+      </w:r>
+      <w:r>
+        <w:t>s</w:t>
+      </w:r>
+      <w:proofErr w:type="spellEnd"/>
+    </w:p>
+    <w:p>
+      <w:pPr>
+        <w:pStyle w:val="ListParagraph"/>
+        <w:numPr>
+          <w:ilvl w:val="2"/>
+          <w:numId w:val="2"/>
+        </w:numPr>
+      </w:pPr>
+      <w:r>
+        <w:t xml:space="preserve">Check that all countries are </w:t>
+      </w:r>
+      <w:proofErr w:type="spellStart"/>
+      <w:r>
+        <w:t>matche</w:t>
+      </w:r>
+      <w:proofErr w:type="spellEnd"/>
+      <w:r>
+        <w:t xml:space="preserve"> din graph (</w:t>
+      </w:r>
+      <w:proofErr w:type="spellStart"/>
+      <w:r>
+        <w:t>eg</w:t>
+      </w:r>
+      <w:proofErr w:type="spellEnd"/>
+      <w:r>
+        <w:t xml:space="preserve"> VNM for mim45)</w:t>
+      </w:r>
+      <w:r>
+        <w:t xml:space="preserve"> – actually this might be right</w:t>
+      </w:r>
+      <w:r>
+        <w:t xml:space="preserve"> since some of the ones not shown are from the indirect estimations</w:t>
+      </w:r>
+    </w:p>
+    <w:p>
+      <w:pPr>
+        <w:pStyle w:val="ListParagraph"/>
+        <w:numPr>
+          <w:ilvl w:val="2"/>
+          <w:numId w:val="2"/>
+        </w:numPr>
+      </w:pPr>
+      <w:r>
+        <w:t>Add indirect estimation to plot</w:t>
+      </w:r>
+    </w:p>
+    <w:p>
+      <w:pPr>
+        <w:rPr>
+          <w:b/>
+        </w:rPr>
+      </w:pPr>
+      <w:r>
+        <w:rPr>
+          <w:b/>
+        </w:rPr>
+        <w:t>20200214 issue fixed!</w:t>
+      </w:r>
+    </w:p>
+    <w:p>
+      <w:r>
+        <w:t>Problem was</w:t>
+      </w:r>
+      <w:r>
+        <w:t xml:space="preserve"> in function to estimate the ‘life table’ for child death. </w:t>
       </w:r>
       <w:bookmarkStart w:id="0" w:name="_GoBack"/>
       <w:bookmarkEnd w:id="0"/>
     </w:p>
-    <w:p>
-      <w:pPr>
-        <w:pStyle w:val="ListParagraph"/>
-        <w:numPr>
-          <w:ilvl w:val="2"/>
-          <w:numId w:val="2"/>
-        </w:numPr>
-      </w:pPr>
-      <w:r>
-        <w:t>Wrapped up in functions</w:t>
-      </w:r>
-    </w:p>
-    <w:p>
-      <w:pPr>
-        <w:pStyle w:val="ListParagraph"/>
-        <w:numPr>
-          <w:ilvl w:val="3"/>
-          <w:numId w:val="2"/>
-        </w:numPr>
-      </w:pPr>
-      <w:r>
-        <w:t>No relevant since MoM should not be affected by other values of k</w:t>
-      </w:r>
-    </w:p>
-    <w:p>
-      <w:pPr>
-        <w:pStyle w:val="ListParagraph"/>
-        <w:numPr>
-          <w:ilvl w:val="2"/>
-          <w:numId w:val="2"/>
-        </w:numPr>
-      </w:pPr>
-      <w:r>
-        <w:t>Childless: changed from qx to hazard rate</w:t>
-      </w:r>
-    </w:p>
-    <w:p>
-      <w:pPr>
-        <w:pStyle w:val="ListParagraph"/>
-        <w:numPr>
-          <w:ilvl w:val="2"/>
-          <w:numId w:val="2"/>
-        </w:numPr>
-      </w:pPr>
-      <w:r>
-        <w:t xml:space="preserve">Delta CD: </w:t>
-      </w:r>
-      <w:r>
-        <w:t>changed from qx to hazard rate</w:t>
-      </w:r>
-    </w:p>
-    <w:p>
-      <w:pPr>
-        <w:pStyle w:val="ListParagraph"/>
-        <w:numPr>
-          <w:ilvl w:val="0"/>
-          <w:numId w:val="2"/>
-        </w:numPr>
-      </w:pPr>
-      <w:r>
-        <w:t xml:space="preserve">D_cumulative_offspring_mortality </w:t>
-      </w:r>
-    </w:p>
-    <w:p>
-      <w:pPr>
-        <w:pStyle w:val="ListParagraph"/>
-        <w:numPr>
-          <w:ilvl w:val="1"/>
-          <w:numId w:val="2"/>
-        </w:numPr>
-      </w:pPr>
-    </w:p>
-    <w:p>
-      <w:pPr>
-        <w:pStyle w:val="ListParagraph"/>
-        <w:numPr>
-          <w:ilvl w:val="1"/>
-          <w:numId w:val="2"/>
-        </w:numPr>
-      </w:pPr>
-      <w:r>
-        <w:t>4_compare_model_survey</w:t>
-      </w:r>
-    </w:p>
-    <w:p>
-      <w:pPr>
-        <w:pStyle w:val="ListParagraph"/>
-        <w:numPr>
-          <w:ilvl w:val="2"/>
-          <w:numId w:val="2"/>
-        </w:numPr>
-      </w:pPr>
-      <w:r>
-        <w:t>Check that same Emily file used for comparisson</w:t>
-      </w:r>
-    </w:p>
-    <w:p>
-      <w:pPr>
-        <w:pStyle w:val="ListParagraph"/>
-        <w:numPr>
-          <w:ilvl w:val="2"/>
-          <w:numId w:val="2"/>
-        </w:numPr>
-      </w:pPr>
-      <w:r>
-        <w:t>Check that right columns are selected</w:t>
-      </w:r>
-      <w:r>
-        <w:t xml:space="preserve"> from both model and surv df</w:t>
-      </w:r>
-      <w:r>
-        <w:t>s</w:t>
-      </w:r>
-    </w:p>
-    <w:p>
-      <w:pPr>
-        <w:pStyle w:val="ListParagraph"/>
-        <w:numPr>
-          <w:ilvl w:val="2"/>
-          <w:numId w:val="2"/>
-        </w:numPr>
-      </w:pPr>
-      <w:r>
-        <w:t>Check that all countries are matche din graph (eg VNM for mim45)</w:t>
-      </w:r>
-      <w:r>
-        <w:t xml:space="preserve"> – actually this might be right</w:t>
-      </w:r>
-      <w:r>
-        <w:t xml:space="preserve"> since some of the ones not shown are from the indirect estimations</w:t>
-      </w:r>
-    </w:p>
-    <w:p>
-      <w:pPr>
-        <w:pStyle w:val="ListParagraph"/>
-        <w:numPr>
-          <w:ilvl w:val="2"/>
-          <w:numId w:val="2"/>
-        </w:numPr>
-      </w:pPr>
-      <w:r>
-        <w:t>Add indirect estimation to plot</w:t>
-      </w:r>
-    </w:p>
-    <w:p/>
-    <w:p/>
-    <w:p/>
-    <w:p/>
-    <w:p/>
-    <w:p/>
-    <w:p/>
-    <w:p>
-      <w:r>
-        <w:t>Track commits</w:t>
-      </w:r>
-    </w:p>
-    <w:p/>
-    <w:p/>
     <w:sectPr>
       <w:pgSz w:w="12240" w:h="15840"/>
       <w:pgMar w:top="1440" w:right="1440" w:bottom="1440" w:left="1440" w:header="720" w:footer="720" w:gutter="0"/>

</xml_diff>